<commit_message>
Created outline for site content
</commit_message>
<xml_diff>
--- a/misc/outline.docx
+++ b/misc/outline.docx
@@ -147,6 +147,9 @@
       <w:r>
         <w:t>Video tutorials showing the complete process</w:t>
       </w:r>
+      <w:r>
+        <w:t xml:space="preserve"> (Future)</w:t>
+      </w:r>
     </w:p>
     <w:p>
       <w:pPr>
@@ -158,6 +161,9 @@
       </w:pPr>
       <w:r>
         <w:t>Troubleshooting guide in non-technical language</w:t>
+      </w:r>
+      <w:r>
+        <w:t xml:space="preserve"> (Future)</w:t>
       </w:r>
     </w:p>
     <w:p/>
@@ -191,7 +197,13 @@
         <w:spacing w:line="278" w:lineRule="auto"/>
       </w:pPr>
       <w:r>
-        <w:t>Inputs scanned handwriting samples saved as JPEG files</w:t>
+        <w:t xml:space="preserve">Inputs scanned handwriting samples saved as </w:t>
+      </w:r>
+      <w:r>
+        <w:t>PNG</w:t>
+      </w:r>
+      <w:r>
+        <w:t xml:space="preserve"> files</w:t>
       </w:r>
     </w:p>
     <w:p>
@@ -461,7 +473,36 @@
         <w:spacing w:line="278" w:lineRule="auto"/>
       </w:pPr>
       <w:r>
-        <w:t>One page model cards</w:t>
+        <w:t>Downloadable, o</w:t>
+      </w:r>
+      <w:r>
+        <w:t>ne page model cards</w:t>
+      </w:r>
+    </w:p>
+    <w:p>
+      <w:pPr>
+        <w:pStyle w:val="ListParagraph"/>
+        <w:numPr>
+          <w:ilvl w:val="2"/>
+          <w:numId w:val="5"/>
+        </w:numPr>
+        <w:spacing w:line="278" w:lineRule="auto"/>
+      </w:pPr>
+      <w:r>
+        <w:t>Scenario 1</w:t>
+      </w:r>
+    </w:p>
+    <w:p>
+      <w:pPr>
+        <w:pStyle w:val="ListParagraph"/>
+        <w:numPr>
+          <w:ilvl w:val="2"/>
+          <w:numId w:val="5"/>
+        </w:numPr>
+        <w:spacing w:line="278" w:lineRule="auto"/>
+      </w:pPr>
+      <w:r>
+        <w:t>Scenario 2</w:t>
       </w:r>
     </w:p>
     <w:p>
@@ -567,6 +608,7 @@
         </w:numPr>
       </w:pPr>
       <w:r>
+        <w:lastRenderedPageBreak/>
         <w:t>Limitations</w:t>
       </w:r>
     </w:p>
@@ -591,7 +633,6 @@
         </w:numPr>
       </w:pPr>
       <w:r>
-        <w:lastRenderedPageBreak/>
         <w:t>Step-by-step guide with screenshots</w:t>
       </w:r>
     </w:p>

</xml_diff>

<commit_message>
Updated the outline and added a get started comparing two docs page
</commit_message>
<xml_diff>
--- a/misc/outline.docx
+++ b/misc/outline.docx
@@ -85,7 +85,19 @@
         <w:rPr>
           <w:lang w:val="en-US"/>
         </w:rPr>
-        <w:t>Getting Started (Non-Technical)</w:t>
+        <w:t>Getting Started (</w:t>
+      </w:r>
+      <w:r>
+        <w:rPr>
+          <w:lang w:val="en-US"/>
+        </w:rPr>
+        <w:t>How to</w:t>
+      </w:r>
+      <w:r>
+        <w:rPr>
+          <w:lang w:val="en-US"/>
+        </w:rPr>
+        <w:t>)</w:t>
       </w:r>
     </w:p>
     <w:p>
@@ -109,7 +121,7 @@
         </w:numPr>
       </w:pPr>
       <w:r>
-        <w:t>Download and install R and RStudio (with clear instructions)</w:t>
+        <w:t>Download and install R and RStudio</w:t>
       </w:r>
     </w:p>
     <w:p>
@@ -121,7 +133,7 @@
         </w:numPr>
       </w:pPr>
       <w:r>
-        <w:t>Install handwriter packages (step-by-step with images)</w:t>
+        <w:t>Install handwriter packages</w:t>
       </w:r>
     </w:p>
     <w:p>
@@ -145,10 +157,58 @@
         </w:numPr>
       </w:pPr>
       <w:r>
-        <w:t>Video tutorials showing the complete process</w:t>
-      </w:r>
-      <w:r>
-        <w:t xml:space="preserve"> (Future)</w:t>
+        <w:t>Preparing Samples</w:t>
+      </w:r>
+    </w:p>
+    <w:p>
+      <w:pPr>
+        <w:pStyle w:val="ListParagraph"/>
+        <w:numPr>
+          <w:ilvl w:val="1"/>
+          <w:numId w:val="2"/>
+        </w:numPr>
+      </w:pPr>
+      <w:r>
+        <w:t>Download example samples from the CSAFE Handwriting Database</w:t>
+      </w:r>
+    </w:p>
+    <w:p>
+      <w:pPr>
+        <w:pStyle w:val="ListParagraph"/>
+        <w:numPr>
+          <w:ilvl w:val="1"/>
+          <w:numId w:val="2"/>
+        </w:numPr>
+      </w:pPr>
+      <w:r>
+        <w:t>Scan at 300 DPI</w:t>
+      </w:r>
+    </w:p>
+    <w:p>
+      <w:pPr>
+        <w:pStyle w:val="ListParagraph"/>
+        <w:numPr>
+          <w:ilvl w:val="1"/>
+          <w:numId w:val="2"/>
+        </w:numPr>
+      </w:pPr>
+      <w:r>
+        <w:t>Convert to PNG</w:t>
+      </w:r>
+    </w:p>
+    <w:p>
+      <w:pPr>
+        <w:pStyle w:val="ListParagraph"/>
+        <w:numPr>
+          <w:ilvl w:val="1"/>
+          <w:numId w:val="2"/>
+        </w:numPr>
+      </w:pPr>
+      <w:r>
+        <w:t>If comparing a QD to known samples, use a naming convention</w:t>
+      </w:r>
+      <w:r>
+        <w:t>. Place all known samples in the same folder.</w:t>
       </w:r>
     </w:p>
     <w:p>
@@ -160,12 +220,570 @@
         </w:numPr>
       </w:pPr>
       <w:r>
+        <w:t>Path 1: Compare Two Documents</w:t>
+      </w:r>
+    </w:p>
+    <w:p>
+      <w:pPr>
+        <w:pStyle w:val="ListParagraph"/>
+        <w:numPr>
+          <w:ilvl w:val="1"/>
+          <w:numId w:val="2"/>
+        </w:numPr>
+      </w:pPr>
+      <w:r>
+        <w:t>Get started comparing two documents</w:t>
+      </w:r>
+    </w:p>
+    <w:p>
+      <w:pPr>
+        <w:pStyle w:val="ListParagraph"/>
+        <w:numPr>
+          <w:ilvl w:val="2"/>
+          <w:numId w:val="2"/>
+        </w:numPr>
+      </w:pPr>
+      <w:r>
+        <w:t>When to use this scenario</w:t>
+      </w:r>
+    </w:p>
+    <w:p>
+      <w:pPr>
+        <w:pStyle w:val="ListParagraph"/>
+        <w:numPr>
+          <w:ilvl w:val="3"/>
+          <w:numId w:val="2"/>
+        </w:numPr>
+      </w:pPr>
+      <w:r>
+        <w:t>Examples</w:t>
+      </w:r>
+    </w:p>
+    <w:p>
+      <w:pPr>
+        <w:pStyle w:val="ListParagraph"/>
+        <w:numPr>
+          <w:ilvl w:val="2"/>
+          <w:numId w:val="2"/>
+        </w:numPr>
+      </w:pPr>
+      <w:r>
+        <w:t>Requirements</w:t>
+      </w:r>
+    </w:p>
+    <w:p>
+      <w:pPr>
+        <w:pStyle w:val="ListParagraph"/>
+        <w:numPr>
+          <w:ilvl w:val="2"/>
+          <w:numId w:val="2"/>
+        </w:numPr>
+      </w:pPr>
+      <w:r>
+        <w:t>Limitations</w:t>
+      </w:r>
+    </w:p>
+    <w:p>
+      <w:pPr>
+        <w:pStyle w:val="ListParagraph"/>
+        <w:numPr>
+          <w:ilvl w:val="1"/>
+          <w:numId w:val="2"/>
+        </w:numPr>
+      </w:pPr>
+      <w:r>
+        <w:t>Compare two documents using the app</w:t>
+      </w:r>
+      <w:r>
+        <w:t xml:space="preserve"> </w:t>
+      </w:r>
+      <w:r>
+        <w:t>(Vignette)</w:t>
+      </w:r>
+    </w:p>
+    <w:p>
+      <w:pPr>
+        <w:pStyle w:val="ListParagraph"/>
+        <w:numPr>
+          <w:ilvl w:val="1"/>
+          <w:numId w:val="2"/>
+        </w:numPr>
+      </w:pPr>
+      <w:r>
+        <w:t>Compare two documents in R</w:t>
+      </w:r>
+      <w:r>
+        <w:t xml:space="preserve"> (Vignette)</w:t>
+      </w:r>
+    </w:p>
+    <w:p>
+      <w:pPr>
+        <w:pStyle w:val="ListParagraph"/>
+        <w:numPr>
+          <w:ilvl w:val="1"/>
+          <w:numId w:val="2"/>
+        </w:numPr>
+      </w:pPr>
+      <w:r>
+        <w:t>Interpreting the results after comparing two documents</w:t>
+      </w:r>
+    </w:p>
+    <w:p>
+      <w:pPr>
+        <w:pStyle w:val="ListParagraph"/>
+        <w:numPr>
+          <w:ilvl w:val="0"/>
+          <w:numId w:val="2"/>
+        </w:numPr>
+      </w:pPr>
+      <w:r>
+        <w:t>Path 2: Compare a QD to Known Samples</w:t>
+      </w:r>
+    </w:p>
+    <w:p>
+      <w:pPr>
+        <w:pStyle w:val="ListParagraph"/>
+        <w:numPr>
+          <w:ilvl w:val="1"/>
+          <w:numId w:val="2"/>
+        </w:numPr>
+      </w:pPr>
+      <w:r>
+        <w:t>Get Started Comparing a QD to Known Samples</w:t>
+      </w:r>
+    </w:p>
+    <w:p>
+      <w:pPr>
+        <w:pStyle w:val="ListParagraph"/>
+        <w:numPr>
+          <w:ilvl w:val="2"/>
+          <w:numId w:val="2"/>
+        </w:numPr>
+      </w:pPr>
+      <w:r>
+        <w:t>When to use this scenario</w:t>
+      </w:r>
+    </w:p>
+    <w:p>
+      <w:pPr>
+        <w:pStyle w:val="ListParagraph"/>
+        <w:numPr>
+          <w:ilvl w:val="3"/>
+          <w:numId w:val="2"/>
+        </w:numPr>
+      </w:pPr>
+      <w:r>
+        <w:t>Examples</w:t>
+      </w:r>
+    </w:p>
+    <w:p>
+      <w:pPr>
+        <w:pStyle w:val="ListParagraph"/>
+        <w:numPr>
+          <w:ilvl w:val="2"/>
+          <w:numId w:val="2"/>
+        </w:numPr>
+      </w:pPr>
+      <w:r>
+        <w:t>Requirements</w:t>
+      </w:r>
+    </w:p>
+    <w:p>
+      <w:pPr>
+        <w:pStyle w:val="ListParagraph"/>
+        <w:numPr>
+          <w:ilvl w:val="2"/>
+          <w:numId w:val="2"/>
+        </w:numPr>
+      </w:pPr>
+      <w:r>
+        <w:t>Limitations</w:t>
+      </w:r>
+    </w:p>
+    <w:p>
+      <w:pPr>
+        <w:pStyle w:val="ListParagraph"/>
+        <w:numPr>
+          <w:ilvl w:val="1"/>
+          <w:numId w:val="2"/>
+        </w:numPr>
+      </w:pPr>
+      <w:r>
+        <w:t>Compar</w:t>
+      </w:r>
+      <w:r>
+        <w:t>e</w:t>
+      </w:r>
+      <w:r>
+        <w:t xml:space="preserve"> a QD to Known Samples</w:t>
+      </w:r>
+      <w:r>
+        <w:t xml:space="preserve"> using the app</w:t>
+      </w:r>
+      <w:r>
+        <w:t xml:space="preserve"> </w:t>
+      </w:r>
+      <w:r>
+        <w:t>(Vignette)</w:t>
+      </w:r>
+    </w:p>
+    <w:p>
+      <w:pPr>
+        <w:pStyle w:val="ListParagraph"/>
+        <w:numPr>
+          <w:ilvl w:val="1"/>
+          <w:numId w:val="2"/>
+        </w:numPr>
+      </w:pPr>
+      <w:r>
+        <w:t>Compare a QD to Known Samples in R</w:t>
+      </w:r>
+      <w:r>
+        <w:t xml:space="preserve"> </w:t>
+      </w:r>
+      <w:r>
+        <w:t>(Vignette)</w:t>
+      </w:r>
+    </w:p>
+    <w:p>
+      <w:pPr>
+        <w:pStyle w:val="ListParagraph"/>
+        <w:numPr>
+          <w:ilvl w:val="1"/>
+          <w:numId w:val="2"/>
+        </w:numPr>
+      </w:pPr>
+      <w:r>
+        <w:t>Interpreting the results after comparing two documents</w:t>
+      </w:r>
+    </w:p>
+    <w:p>
+      <w:pPr>
+        <w:rPr>
+          <w:b/>
+          <w:bCs/>
+        </w:rPr>
+      </w:pPr>
+    </w:p>
+    <w:p>
+      <w:pPr>
+        <w:rPr>
+          <w:b/>
+          <w:bCs/>
+        </w:rPr>
+      </w:pPr>
+      <w:r>
+        <w:rPr>
+          <w:b/>
+          <w:bCs/>
+        </w:rPr>
+        <w:lastRenderedPageBreak/>
+        <w:t>FUTURE WORK</w:t>
+      </w:r>
+    </w:p>
+    <w:p>
+      <w:pPr>
+        <w:pStyle w:val="ListParagraph"/>
+        <w:numPr>
+          <w:ilvl w:val="0"/>
+          <w:numId w:val="2"/>
+        </w:numPr>
+      </w:pPr>
+      <w:r>
+        <w:t>Video tutorials</w:t>
+      </w:r>
+    </w:p>
+    <w:p>
+      <w:pPr>
+        <w:pStyle w:val="ListParagraph"/>
+        <w:numPr>
+          <w:ilvl w:val="0"/>
+          <w:numId w:val="2"/>
+        </w:numPr>
+      </w:pPr>
+      <w:r>
         <w:t>Troubleshooting guide in non-technical language</w:t>
       </w:r>
-      <w:r>
-        <w:t xml:space="preserve"> (Future)</w:t>
-      </w:r>
-    </w:p>
+    </w:p>
+    <w:p/>
+    <w:p/>
+    <w:p>
+      <w:pPr>
+        <w:pStyle w:val="Heading1"/>
+      </w:pPr>
+      <w:r>
+        <w:t>The Methods Explained</w:t>
+      </w:r>
+    </w:p>
+    <w:p>
+      <w:pPr>
+        <w:pStyle w:val="ListParagraph"/>
+        <w:numPr>
+          <w:ilvl w:val="0"/>
+          <w:numId w:val="2"/>
+        </w:numPr>
+      </w:pPr>
+      <w:r>
+        <w:t>Constructing writer profiles</w:t>
+      </w:r>
+    </w:p>
+    <w:p>
+      <w:pPr>
+        <w:pStyle w:val="ListParagraph"/>
+        <w:numPr>
+          <w:ilvl w:val="0"/>
+          <w:numId w:val="2"/>
+        </w:numPr>
+      </w:pPr>
+      <w:r>
+        <w:t xml:space="preserve">Path 1: </w:t>
+      </w:r>
+      <w:r>
+        <w:t>Compare Two Documents</w:t>
+      </w:r>
+    </w:p>
+    <w:p>
+      <w:pPr>
+        <w:pStyle w:val="ListParagraph"/>
+        <w:numPr>
+          <w:ilvl w:val="1"/>
+          <w:numId w:val="2"/>
+        </w:numPr>
+      </w:pPr>
+      <w:r>
+        <w:t>Big idea: use a similarity scores to measure the similarity between the writer profiles. Compare the similarity score to reference scores to measure the extent to which the score looks more like scores between samples written by the same person or more like scores between samples written by different people.</w:t>
+      </w:r>
+    </w:p>
+    <w:p>
+      <w:pPr>
+        <w:pStyle w:val="ListParagraph"/>
+        <w:numPr>
+          <w:ilvl w:val="1"/>
+          <w:numId w:val="2"/>
+        </w:numPr>
+      </w:pPr>
+      <w:r>
+        <w:t>Constructing similarity scores</w:t>
+      </w:r>
+      <w:r>
+        <w:t xml:space="preserve"> (Make this its own page?)</w:t>
+      </w:r>
+      <w:r>
+        <w:t>:</w:t>
+      </w:r>
+    </w:p>
+    <w:p>
+      <w:pPr>
+        <w:pStyle w:val="ListParagraph"/>
+        <w:numPr>
+          <w:ilvl w:val="2"/>
+          <w:numId w:val="2"/>
+        </w:numPr>
+      </w:pPr>
+      <w:r>
+        <w:t>Reference samples where the true writer is known</w:t>
+      </w:r>
+    </w:p>
+    <w:p>
+      <w:pPr>
+        <w:pStyle w:val="ListParagraph"/>
+        <w:numPr>
+          <w:ilvl w:val="2"/>
+          <w:numId w:val="2"/>
+        </w:numPr>
+      </w:pPr>
+      <w:r>
+        <w:t>Lots of examples of “same writer” pairs, where two samples were written by the same person. And lots of examples of “different writer” pairs, where the two samples were written by different people.</w:t>
+      </w:r>
+    </w:p>
+    <w:p>
+      <w:pPr>
+        <w:pStyle w:val="ListParagraph"/>
+        <w:numPr>
+          <w:ilvl w:val="2"/>
+          <w:numId w:val="2"/>
+        </w:numPr>
+      </w:pPr>
+      <w:r>
+        <w:t xml:space="preserve">Calculate the absolute and Euclidean distances between each pair of writer profiles. </w:t>
+      </w:r>
+    </w:p>
+    <w:p>
+      <w:pPr>
+        <w:pStyle w:val="ListParagraph"/>
+        <w:numPr>
+          <w:ilvl w:val="2"/>
+          <w:numId w:val="2"/>
+        </w:numPr>
+      </w:pPr>
+      <w:r>
+        <w:t>Train a random forest on the distances using the “same writer” and “different writer” classes.</w:t>
+      </w:r>
+      <w:r>
+        <w:t xml:space="preserve"> (More details on training the random forest in vignette or model card?)</w:t>
+      </w:r>
+    </w:p>
+    <w:p>
+      <w:pPr>
+        <w:pStyle w:val="ListParagraph"/>
+        <w:numPr>
+          <w:ilvl w:val="2"/>
+          <w:numId w:val="2"/>
+        </w:numPr>
+      </w:pPr>
+      <w:r>
+        <w:t>The similarity score for a distance between two samples is the proportion of decision trees in the random forest that predicted “same writer”</w:t>
+      </w:r>
+    </w:p>
+    <w:p>
+      <w:pPr>
+        <w:pStyle w:val="ListParagraph"/>
+        <w:numPr>
+          <w:ilvl w:val="1"/>
+          <w:numId w:val="2"/>
+        </w:numPr>
+      </w:pPr>
+      <w:r>
+        <w:t xml:space="preserve">Calculate the similarity score between the two documents using the random forest. </w:t>
+      </w:r>
+    </w:p>
+    <w:p>
+      <w:pPr>
+        <w:pStyle w:val="ListParagraph"/>
+        <w:numPr>
+          <w:ilvl w:val="1"/>
+          <w:numId w:val="2"/>
+        </w:numPr>
+      </w:pPr>
+      <w:r>
+        <w:t>Plot the observed similarity score with the reference similarity scores</w:t>
+      </w:r>
+    </w:p>
+    <w:p>
+      <w:pPr>
+        <w:pStyle w:val="ListParagraph"/>
+        <w:numPr>
+          <w:ilvl w:val="1"/>
+          <w:numId w:val="2"/>
+        </w:numPr>
+      </w:pPr>
+      <w:r>
+        <w:t>Calculate the score-based likelihood ratio to measure the extent to which the observed similarity score is more like the different writer scores or the same writer scores</w:t>
+      </w:r>
+      <w:r>
+        <w:t xml:space="preserve"> (Refer to article, model card, or vignette for more info on SLRs?)</w:t>
+      </w:r>
+      <w:r>
+        <w:t>.</w:t>
+      </w:r>
+    </w:p>
+    <w:p>
+      <w:pPr>
+        <w:pStyle w:val="ListParagraph"/>
+        <w:numPr>
+          <w:ilvl w:val="1"/>
+          <w:numId w:val="2"/>
+        </w:numPr>
+      </w:pPr>
+      <w:r>
+        <w:t>Cross-ref interpreting the results</w:t>
+      </w:r>
+    </w:p>
+    <w:p>
+      <w:pPr>
+        <w:pStyle w:val="ListParagraph"/>
+        <w:numPr>
+          <w:ilvl w:val="0"/>
+          <w:numId w:val="2"/>
+        </w:numPr>
+      </w:pPr>
+      <w:r>
+        <w:t>Path 1: Results on benchmark datasets</w:t>
+      </w:r>
+    </w:p>
+    <w:p>
+      <w:pPr>
+        <w:pStyle w:val="ListParagraph"/>
+        <w:numPr>
+          <w:ilvl w:val="0"/>
+          <w:numId w:val="2"/>
+        </w:numPr>
+      </w:pPr>
+      <w:r>
+        <w:t xml:space="preserve">Path 2: </w:t>
+      </w:r>
+      <w:r>
+        <w:t>Compare a QD to Known Samples</w:t>
+      </w:r>
+    </w:p>
+    <w:p>
+      <w:pPr>
+        <w:pStyle w:val="ListParagraph"/>
+        <w:numPr>
+          <w:ilvl w:val="1"/>
+          <w:numId w:val="2"/>
+        </w:numPr>
+      </w:pPr>
+      <w:r>
+        <w:t>Use rotation angles for additional features</w:t>
+      </w:r>
+    </w:p>
+    <w:p>
+      <w:pPr>
+        <w:pStyle w:val="ListParagraph"/>
+        <w:numPr>
+          <w:ilvl w:val="1"/>
+          <w:numId w:val="2"/>
+        </w:numPr>
+      </w:pPr>
+      <w:r>
+        <w:t>Fit a Bayesian hierarchical model to the known writing samples (More details on model in model card refer to article?)</w:t>
+      </w:r>
+    </w:p>
+    <w:p>
+      <w:pPr>
+        <w:pStyle w:val="ListParagraph"/>
+        <w:numPr>
+          <w:ilvl w:val="1"/>
+          <w:numId w:val="2"/>
+        </w:numPr>
+      </w:pPr>
+      <w:r>
+        <w:lastRenderedPageBreak/>
+        <w:t>Calculate the posterior probability that each potential writer is the true writer of the QD</w:t>
+      </w:r>
+    </w:p>
+    <w:p>
+      <w:pPr>
+        <w:pStyle w:val="ListParagraph"/>
+        <w:numPr>
+          <w:ilvl w:val="1"/>
+          <w:numId w:val="2"/>
+        </w:numPr>
+      </w:pPr>
+      <w:r>
+        <w:t>Cross-ref interpreting the results</w:t>
+      </w:r>
+    </w:p>
+    <w:p>
+      <w:pPr>
+        <w:pStyle w:val="ListParagraph"/>
+        <w:numPr>
+          <w:ilvl w:val="0"/>
+          <w:numId w:val="2"/>
+        </w:numPr>
+      </w:pPr>
+      <w:r>
+        <w:t xml:space="preserve">Path </w:t>
+      </w:r>
+      <w:r>
+        <w:t>2</w:t>
+      </w:r>
+      <w:r>
+        <w:t>: Results on benchmark datasets</w:t>
+      </w:r>
+    </w:p>
+    <w:p/>
     <w:p/>
     <w:p>
       <w:pPr>
@@ -178,331 +796,7 @@
         <w:rPr>
           <w:lang w:val="en-US"/>
         </w:rPr>
-        <w:t xml:space="preserve">How handwriter </w:t>
-      </w:r>
-      <w:r>
-        <w:rPr>
-          <w:lang w:val="en-US"/>
-        </w:rPr>
-        <w:t>Works</w:t>
-      </w:r>
-    </w:p>
-    <w:p>
-      <w:pPr>
-        <w:pStyle w:val="ListParagraph"/>
-        <w:numPr>
-          <w:ilvl w:val="1"/>
-          <w:numId w:val="5"/>
-        </w:numPr>
-        <w:spacing w:line="278" w:lineRule="auto"/>
-      </w:pPr>
-      <w:r>
-        <w:t xml:space="preserve">Inputs scanned handwriting samples saved as </w:t>
-      </w:r>
-      <w:r>
-        <w:t>PNG</w:t>
-      </w:r>
-      <w:r>
-        <w:t xml:space="preserve"> files</w:t>
-      </w:r>
-    </w:p>
-    <w:p>
-      <w:pPr>
-        <w:pStyle w:val="ListParagraph"/>
-        <w:numPr>
-          <w:ilvl w:val="1"/>
-          <w:numId w:val="5"/>
-        </w:numPr>
-        <w:spacing w:line="278" w:lineRule="auto"/>
-      </w:pPr>
-      <w:r>
-        <w:t>Handwriter splits the scanned handwriting into component shapes called *graphs*. Graphs capture shapes, not necessarily individual letters. They might be a part of a letter or contain parts of multiple letters.</w:t>
-      </w:r>
-    </w:p>
-    <w:p>
-      <w:pPr>
-        <w:pStyle w:val="ListParagraph"/>
-        <w:numPr>
-          <w:ilvl w:val="1"/>
-          <w:numId w:val="5"/>
-        </w:numPr>
-        <w:spacing w:line="278" w:lineRule="auto"/>
-      </w:pPr>
-      <w:r>
-        <w:t>Handwriter analyzed handwriting samples from 100 writers, grouping the tens of thousands of graphs into 40 forty clusters of similar shapes with a K-Means clustering algorithm. The result is a *cluster template* of 40 exemplar handwriting shapes. These shapes might be part of a letter or contain parts of multiple letters. The cluster template is used to estimate writer profiles.</w:t>
-      </w:r>
-    </w:p>
-    <w:p>
-      <w:pPr>
-        <w:pStyle w:val="ListParagraph"/>
-        <w:numPr>
-          <w:ilvl w:val="1"/>
-          <w:numId w:val="5"/>
-        </w:numPr>
-        <w:spacing w:line="278" w:lineRule="auto"/>
-      </w:pPr>
-      <w:r>
-        <w:t>Each graph in a handwriting sample is matched to its most similar shape in the cluster template. By counting how often a writer uses graphs from each cluster, handwriter creates a profile of a writer's handwriting style. This profile shows the writer's tendency to form shapes in particular ways.</w:t>
-      </w:r>
-    </w:p>
-    <w:p>
-      <w:pPr>
-        <w:pStyle w:val="ListParagraph"/>
-        <w:numPr>
-          <w:ilvl w:val="1"/>
-          <w:numId w:val="5"/>
-        </w:numPr>
-        <w:spacing w:line="278" w:lineRule="auto"/>
-      </w:pPr>
-      <w:r>
-        <w:t>Handwriter uses statistical models to compare writer profiles. Handwriter addresses two forensic scenarios and uses a different statistical model for each scenario</w:t>
-      </w:r>
-    </w:p>
-    <w:p>
-      <w:pPr>
-        <w:pStyle w:val="ListParagraph"/>
-        <w:numPr>
-          <w:ilvl w:val="1"/>
-          <w:numId w:val="5"/>
-        </w:numPr>
-        <w:spacing w:line="278" w:lineRule="auto"/>
-      </w:pPr>
-      <w:r>
-        <w:lastRenderedPageBreak/>
-        <w:t xml:space="preserve">Scenario 1 - </w:t>
-      </w:r>
-      <w:r>
-        <w:t xml:space="preserve">In this scenario, a document examiner has two handwritten documents. They might know who wrote one of the documents, or they might not know who wrote either document. The examiner wants to know whether the documents were written by the same person. We call this scenario the *open set problem*. </w:t>
-      </w:r>
-    </w:p>
-    <w:p>
-      <w:pPr>
-        <w:pStyle w:val="ListParagraph"/>
-        <w:numPr>
-          <w:ilvl w:val="2"/>
-          <w:numId w:val="5"/>
-        </w:numPr>
-        <w:spacing w:line="278" w:lineRule="auto"/>
-      </w:pPr>
-      <w:r>
-        <w:t>The pipeline</w:t>
-      </w:r>
-    </w:p>
-    <w:p>
-      <w:pPr>
-        <w:pStyle w:val="ListParagraph"/>
-        <w:numPr>
-          <w:ilvl w:val="3"/>
-          <w:numId w:val="5"/>
-        </w:numPr>
-        <w:spacing w:line="278" w:lineRule="auto"/>
-      </w:pPr>
-      <w:r>
-        <w:t>Calculate distance</w:t>
-      </w:r>
-    </w:p>
-    <w:p>
-      <w:pPr>
-        <w:pStyle w:val="ListParagraph"/>
-        <w:numPr>
-          <w:ilvl w:val="3"/>
-          <w:numId w:val="5"/>
-        </w:numPr>
-        <w:spacing w:line="278" w:lineRule="auto"/>
-      </w:pPr>
-      <w:r>
-        <w:t>Calculate similarity score</w:t>
-      </w:r>
-    </w:p>
-    <w:p>
-      <w:pPr>
-        <w:pStyle w:val="ListParagraph"/>
-        <w:numPr>
-          <w:ilvl w:val="3"/>
-          <w:numId w:val="5"/>
-        </w:numPr>
-        <w:spacing w:line="278" w:lineRule="auto"/>
-      </w:pPr>
-      <w:r>
-        <w:t>Calculate SLR to compare similarity score to reference scores</w:t>
-      </w:r>
-    </w:p>
-    <w:p>
-      <w:pPr>
-        <w:pStyle w:val="ListParagraph"/>
-        <w:numPr>
-          <w:ilvl w:val="3"/>
-          <w:numId w:val="5"/>
-        </w:numPr>
-        <w:spacing w:line="278" w:lineRule="auto"/>
-      </w:pPr>
-      <w:r>
-        <w:t>Interpret SLR</w:t>
-      </w:r>
-    </w:p>
-    <w:p>
-      <w:pPr>
-        <w:pStyle w:val="ListParagraph"/>
-        <w:numPr>
-          <w:ilvl w:val="2"/>
-          <w:numId w:val="5"/>
-        </w:numPr>
-        <w:spacing w:line="278" w:lineRule="auto"/>
-      </w:pPr>
-      <w:r>
-        <w:t>Evaluation and Metrics</w:t>
-      </w:r>
-    </w:p>
-    <w:p>
-      <w:pPr>
-        <w:pStyle w:val="ListParagraph"/>
-        <w:numPr>
-          <w:ilvl w:val="2"/>
-          <w:numId w:val="5"/>
-        </w:numPr>
-        <w:spacing w:line="278" w:lineRule="auto"/>
-      </w:pPr>
-      <w:r>
-        <w:t>References</w:t>
-      </w:r>
-    </w:p>
-    <w:p>
-      <w:pPr>
-        <w:pStyle w:val="ListParagraph"/>
-        <w:numPr>
-          <w:ilvl w:val="1"/>
-          <w:numId w:val="5"/>
-        </w:numPr>
-        <w:spacing w:line="278" w:lineRule="auto"/>
-      </w:pPr>
-      <w:r>
-        <w:t xml:space="preserve">Scenario 2 - </w:t>
-      </w:r>
-      <w:r>
-        <w:t xml:space="preserve">In this scenario, a document examiner has a handwriting document from an unknown writer and a *closed set* of potential writers, where the document must have been written by one of the potential writers. For example, if a handwritten threat letter is found in a prison, the closed-set of potential writers is people who had access to the prison. We call this scenario the *closed set problem*. </w:t>
-      </w:r>
-    </w:p>
-    <w:p>
-      <w:pPr>
-        <w:pStyle w:val="ListParagraph"/>
-        <w:numPr>
-          <w:ilvl w:val="2"/>
-          <w:numId w:val="5"/>
-        </w:numPr>
-        <w:spacing w:line="278" w:lineRule="auto"/>
-      </w:pPr>
-      <w:r>
-        <w:t>The pipeline</w:t>
-      </w:r>
-    </w:p>
-    <w:p>
-      <w:pPr>
-        <w:pStyle w:val="ListParagraph"/>
-        <w:numPr>
-          <w:ilvl w:val="3"/>
-          <w:numId w:val="5"/>
-        </w:numPr>
-        <w:spacing w:line="278" w:lineRule="auto"/>
-      </w:pPr>
-      <w:r>
-        <w:t>Fit model to known writing samples</w:t>
-      </w:r>
-    </w:p>
-    <w:p>
-      <w:pPr>
-        <w:pStyle w:val="ListParagraph"/>
-        <w:numPr>
-          <w:ilvl w:val="3"/>
-          <w:numId w:val="5"/>
-        </w:numPr>
-        <w:spacing w:line="278" w:lineRule="auto"/>
-      </w:pPr>
-      <w:r>
-        <w:t xml:space="preserve">Use model to calculate posterior probabilities of </w:t>
-      </w:r>
-      <w:r>
-        <w:t>writership of the questioned document</w:t>
-      </w:r>
-    </w:p>
-    <w:p>
-      <w:pPr>
-        <w:pStyle w:val="ListParagraph"/>
-        <w:numPr>
-          <w:ilvl w:val="3"/>
-          <w:numId w:val="5"/>
-        </w:numPr>
-        <w:spacing w:line="278" w:lineRule="auto"/>
-      </w:pPr>
-      <w:r>
-        <w:t>Interpret posterior probabilities</w:t>
-      </w:r>
-    </w:p>
-    <w:p>
-      <w:pPr>
-        <w:pStyle w:val="ListParagraph"/>
-        <w:numPr>
-          <w:ilvl w:val="2"/>
-          <w:numId w:val="5"/>
-        </w:numPr>
-        <w:spacing w:line="278" w:lineRule="auto"/>
-      </w:pPr>
-      <w:r>
-        <w:t>Evaluation and Metrics</w:t>
-      </w:r>
-    </w:p>
-    <w:p>
-      <w:pPr>
-        <w:pStyle w:val="ListParagraph"/>
-        <w:numPr>
-          <w:ilvl w:val="2"/>
-          <w:numId w:val="5"/>
-        </w:numPr>
-        <w:spacing w:line="278" w:lineRule="auto"/>
-      </w:pPr>
-      <w:r>
-        <w:t>References</w:t>
-      </w:r>
-    </w:p>
-    <w:p>
-      <w:pPr>
-        <w:pStyle w:val="ListParagraph"/>
-        <w:numPr>
-          <w:ilvl w:val="1"/>
-          <w:numId w:val="5"/>
-        </w:numPr>
-        <w:spacing w:line="278" w:lineRule="auto"/>
-      </w:pPr>
-      <w:r>
-        <w:t>Downloadable, o</w:t>
-      </w:r>
-      <w:r>
-        <w:t>ne page model cards</w:t>
-      </w:r>
-    </w:p>
-    <w:p>
-      <w:pPr>
-        <w:pStyle w:val="ListParagraph"/>
-        <w:numPr>
-          <w:ilvl w:val="2"/>
-          <w:numId w:val="5"/>
-        </w:numPr>
-        <w:spacing w:line="278" w:lineRule="auto"/>
-      </w:pPr>
-      <w:r>
-        <w:t>Scenario 1</w:t>
-      </w:r>
-    </w:p>
-    <w:p>
-      <w:pPr>
-        <w:pStyle w:val="ListParagraph"/>
-        <w:numPr>
-          <w:ilvl w:val="2"/>
-          <w:numId w:val="5"/>
-        </w:numPr>
-        <w:spacing w:line="278" w:lineRule="auto"/>
-      </w:pPr>
-      <w:r>
-        <w:t>Scenario 2</w:t>
+        <w:t>Contact</w:t>
       </w:r>
     </w:p>
     <w:p>
@@ -512,6 +806,12 @@
           <w:lang w:val="en-US"/>
         </w:rPr>
       </w:pPr>
+      <w:r>
+        <w:rPr>
+          <w:lang w:val="en-US"/>
+        </w:rPr>
+        <w:t>License</w:t>
+      </w:r>
     </w:p>
     <w:p>
       <w:pPr>
@@ -524,329 +824,6 @@
         <w:rPr>
           <w:lang w:val="en-US"/>
         </w:rPr>
-        <w:t>How to Use Handwriter</w:t>
-      </w:r>
-    </w:p>
-    <w:p>
-      <w:pPr>
-        <w:pStyle w:val="ListParagraph"/>
-        <w:numPr>
-          <w:ilvl w:val="0"/>
-          <w:numId w:val="2"/>
-        </w:numPr>
-      </w:pPr>
-      <w:r>
-        <w:t>Two clearly labeled paths:</w:t>
-      </w:r>
-    </w:p>
-    <w:p>
-      <w:pPr>
-        <w:pStyle w:val="ListParagraph"/>
-        <w:numPr>
-          <w:ilvl w:val="1"/>
-          <w:numId w:val="2"/>
-        </w:numPr>
-      </w:pPr>
-      <w:r>
-        <w:t>"I want to compare two handwriting samples" (Scenario 1)</w:t>
-      </w:r>
-    </w:p>
-    <w:p>
-      <w:pPr>
-        <w:pStyle w:val="ListParagraph"/>
-        <w:numPr>
-          <w:ilvl w:val="1"/>
-          <w:numId w:val="2"/>
-        </w:numPr>
-      </w:pPr>
-      <w:r>
-        <w:t>"I want to determine which person from a group wrote this document" (Scenario 2)</w:t>
-      </w:r>
-    </w:p>
-    <w:p>
-      <w:pPr>
-        <w:pStyle w:val="ListParagraph"/>
-        <w:numPr>
-          <w:ilvl w:val="0"/>
-          <w:numId w:val="2"/>
-        </w:numPr>
-      </w:pPr>
-      <w:r>
-        <w:t>Scenario 1: Comparing Two Documents</w:t>
-      </w:r>
-    </w:p>
-    <w:p>
-      <w:pPr>
-        <w:pStyle w:val="ListParagraph"/>
-        <w:numPr>
-          <w:ilvl w:val="1"/>
-          <w:numId w:val="2"/>
-        </w:numPr>
-      </w:pPr>
-      <w:r>
-        <w:t>When to use this analysis</w:t>
-      </w:r>
-    </w:p>
-    <w:p>
-      <w:pPr>
-        <w:pStyle w:val="ListParagraph"/>
-        <w:numPr>
-          <w:ilvl w:val="2"/>
-          <w:numId w:val="2"/>
-        </w:numPr>
-      </w:pPr>
-      <w:r>
-        <w:t>Requirements</w:t>
-      </w:r>
-    </w:p>
-    <w:p>
-      <w:pPr>
-        <w:pStyle w:val="ListParagraph"/>
-        <w:numPr>
-          <w:ilvl w:val="2"/>
-          <w:numId w:val="2"/>
-        </w:numPr>
-      </w:pPr>
-      <w:r>
-        <w:lastRenderedPageBreak/>
-        <w:t>Limitations</w:t>
-      </w:r>
-    </w:p>
-    <w:p>
-      <w:pPr>
-        <w:pStyle w:val="ListParagraph"/>
-        <w:numPr>
-          <w:ilvl w:val="1"/>
-          <w:numId w:val="2"/>
-        </w:numPr>
-      </w:pPr>
-      <w:r>
-        <w:t>How to prepare documents</w:t>
-      </w:r>
-    </w:p>
-    <w:p>
-      <w:pPr>
-        <w:pStyle w:val="ListParagraph"/>
-        <w:numPr>
-          <w:ilvl w:val="1"/>
-          <w:numId w:val="2"/>
-        </w:numPr>
-      </w:pPr>
-      <w:r>
-        <w:t>Step-by-step guide with screenshots</w:t>
-      </w:r>
-    </w:p>
-    <w:p>
-      <w:pPr>
-        <w:pStyle w:val="ListParagraph"/>
-        <w:numPr>
-          <w:ilvl w:val="1"/>
-          <w:numId w:val="2"/>
-        </w:numPr>
-      </w:pPr>
-      <w:r>
-        <w:t>How to interpret results</w:t>
-      </w:r>
-    </w:p>
-    <w:p>
-      <w:pPr>
-        <w:pStyle w:val="ListParagraph"/>
-        <w:numPr>
-          <w:ilvl w:val="1"/>
-          <w:numId w:val="2"/>
-        </w:numPr>
-      </w:pPr>
-      <w:r>
-        <w:t>Example case studies</w:t>
-      </w:r>
-    </w:p>
-    <w:p>
-      <w:pPr>
-        <w:pStyle w:val="ListParagraph"/>
-        <w:numPr>
-          <w:ilvl w:val="0"/>
-          <w:numId w:val="2"/>
-        </w:numPr>
-      </w:pPr>
-      <w:r>
-        <w:t>Scenario 2: Analyzing Multiple Potential Writers</w:t>
-      </w:r>
-    </w:p>
-    <w:p>
-      <w:pPr>
-        <w:pStyle w:val="ListParagraph"/>
-        <w:numPr>
-          <w:ilvl w:val="1"/>
-          <w:numId w:val="2"/>
-        </w:numPr>
-      </w:pPr>
-      <w:r>
-        <w:t>When to use this analysis</w:t>
-      </w:r>
-    </w:p>
-    <w:p>
-      <w:pPr>
-        <w:pStyle w:val="ListParagraph"/>
-        <w:numPr>
-          <w:ilvl w:val="2"/>
-          <w:numId w:val="2"/>
-        </w:numPr>
-      </w:pPr>
-      <w:r>
-        <w:t>Requirements</w:t>
-      </w:r>
-    </w:p>
-    <w:p>
-      <w:pPr>
-        <w:pStyle w:val="ListParagraph"/>
-        <w:numPr>
-          <w:ilvl w:val="2"/>
-          <w:numId w:val="2"/>
-        </w:numPr>
-      </w:pPr>
-      <w:r>
-        <w:t>Limitations</w:t>
-      </w:r>
-    </w:p>
-    <w:p>
-      <w:pPr>
-        <w:pStyle w:val="ListParagraph"/>
-        <w:numPr>
-          <w:ilvl w:val="1"/>
-          <w:numId w:val="2"/>
-        </w:numPr>
-      </w:pPr>
-      <w:r>
-        <w:t>How to prepare documents</w:t>
-      </w:r>
-    </w:p>
-    <w:p>
-      <w:pPr>
-        <w:pStyle w:val="ListParagraph"/>
-        <w:numPr>
-          <w:ilvl w:val="1"/>
-          <w:numId w:val="2"/>
-        </w:numPr>
-      </w:pPr>
-      <w:r>
-        <w:t>Step-by-step guide with screenshots</w:t>
-      </w:r>
-    </w:p>
-    <w:p>
-      <w:pPr>
-        <w:pStyle w:val="ListParagraph"/>
-        <w:numPr>
-          <w:ilvl w:val="1"/>
-          <w:numId w:val="2"/>
-        </w:numPr>
-      </w:pPr>
-      <w:r>
-        <w:t>How to interpret results</w:t>
-      </w:r>
-    </w:p>
-    <w:p>
-      <w:pPr>
-        <w:pStyle w:val="ListParagraph"/>
-        <w:numPr>
-          <w:ilvl w:val="1"/>
-          <w:numId w:val="2"/>
-        </w:numPr>
-      </w:pPr>
-      <w:r>
-        <w:t>Example case studies</w:t>
-      </w:r>
-    </w:p>
-    <w:p/>
-    <w:p>
-      <w:pPr>
-        <w:pStyle w:val="Heading1"/>
-      </w:pPr>
-      <w:r>
-        <w:t>Document Preparation Guide</w:t>
-      </w:r>
-    </w:p>
-    <w:p>
-      <w:pPr>
-        <w:pStyle w:val="ListParagraph"/>
-        <w:numPr>
-          <w:ilvl w:val="0"/>
-          <w:numId w:val="2"/>
-        </w:numPr>
-      </w:pPr>
-      <w:r>
-        <w:t>Scanner requirements and settings</w:t>
-      </w:r>
-    </w:p>
-    <w:p>
-      <w:pPr>
-        <w:pStyle w:val="ListParagraph"/>
-        <w:numPr>
-          <w:ilvl w:val="0"/>
-          <w:numId w:val="2"/>
-        </w:numPr>
-      </w:pPr>
-      <w:r>
-        <w:t>Image format requirements</w:t>
-      </w:r>
-    </w:p>
-    <w:p>
-      <w:pPr>
-        <w:pStyle w:val="ListParagraph"/>
-        <w:numPr>
-          <w:ilvl w:val="0"/>
-          <w:numId w:val="2"/>
-        </w:numPr>
-      </w:pPr>
-      <w:r>
-        <w:t>Best practices for document preparation</w:t>
-      </w:r>
-    </w:p>
-    <w:p>
-      <w:pPr>
-        <w:pStyle w:val="ListParagraph"/>
-        <w:numPr>
-          <w:ilvl w:val="0"/>
-          <w:numId w:val="2"/>
-        </w:numPr>
-      </w:pPr>
-      <w:r>
-        <w:t>Common issues and solutions</w:t>
-      </w:r>
-    </w:p>
-    <w:p>
-      <w:pPr>
-        <w:pStyle w:val="ListParagraph"/>
-        <w:numPr>
-          <w:ilvl w:val="0"/>
-          <w:numId w:val="2"/>
-        </w:numPr>
-      </w:pPr>
-      <w:r>
-        <w:t>Quality control checklist</w:t>
-      </w:r>
-    </w:p>
-    <w:p/>
-    <w:p>
-      <w:pPr>
-        <w:pStyle w:val="Heading1"/>
-      </w:pPr>
-      <w:r>
-        <w:t>Contact</w:t>
-      </w:r>
-    </w:p>
-    <w:p>
-      <w:pPr>
-        <w:pStyle w:val="Heading1"/>
-      </w:pPr>
-      <w:r>
-        <w:t>License</w:t>
-      </w:r>
-    </w:p>
-    <w:p>
-      <w:pPr>
-        <w:pStyle w:val="Heading1"/>
-      </w:pPr>
-      <w:r>
         <w:t>Permitted Use Statement</w:t>
       </w:r>
     </w:p>
@@ -1215,7 +1192,7 @@
         <w:rFonts w:ascii="Wingdings" w:hAnsi="Wingdings" w:hint="default"/>
       </w:rPr>
     </w:lvl>
-    <w:lvl w:ilvl="3" w:tplc="04090001" w:tentative="1">
+    <w:lvl w:ilvl="3" w:tplc="04090001">
       <w:start w:val="1"/>
       <w:numFmt w:val="bullet"/>
       <w:lvlText w:val=""/>

</xml_diff>

<commit_message>
Added prepare samples page
- Also added blank get-started subpages as placeholders.
</commit_message>
<xml_diff>
--- a/misc/outline.docx
+++ b/misc/outline.docx
@@ -295,10 +295,7 @@
         <w:t>Compare two documents using the app</w:t>
       </w:r>
       <w:r>
-        <w:t xml:space="preserve"> </w:t>
-      </w:r>
-      <w:r>
-        <w:t>(Vignette)</w:t>
+        <w:t xml:space="preserve"> (Vignette)</w:t>
       </w:r>
     </w:p>
     <w:p>
@@ -409,22 +406,10 @@
         </w:numPr>
       </w:pPr>
       <w:r>
-        <w:t>Compar</w:t>
-      </w:r>
-      <w:r>
-        <w:t>e</w:t>
-      </w:r>
-      <w:r>
-        <w:t xml:space="preserve"> a QD to Known Samples</w:t>
-      </w:r>
-      <w:r>
-        <w:t xml:space="preserve"> using the app</w:t>
-      </w:r>
-      <w:r>
-        <w:t xml:space="preserve"> </w:t>
-      </w:r>
-      <w:r>
-        <w:t>(Vignette)</w:t>
+        <w:t>Compare a QD to Known Samples using the app</w:t>
+      </w:r>
+      <w:r>
+        <w:t xml:space="preserve"> (Vignette)</w:t>
       </w:r>
     </w:p>
     <w:p>
@@ -439,10 +424,7 @@
         <w:t>Compare a QD to Known Samples in R</w:t>
       </w:r>
       <w:r>
-        <w:t xml:space="preserve"> </w:t>
-      </w:r>
-      <w:r>
-        <w:t>(Vignette)</w:t>
+        <w:t xml:space="preserve"> (Vignette)</w:t>
       </w:r>
     </w:p>
     <w:p>
@@ -454,7 +436,10 @@
         </w:numPr>
       </w:pPr>
       <w:r>
-        <w:t>Interpreting the results after comparing two documents</w:t>
+        <w:t xml:space="preserve">Interpreting the results after </w:t>
+      </w:r>
+      <w:r>
+        <w:t>comparing a QD to Known Samples</w:t>
       </w:r>
     </w:p>
     <w:p>
@@ -536,10 +521,7 @@
         </w:numPr>
       </w:pPr>
       <w:r>
-        <w:t xml:space="preserve">Path 1: </w:t>
-      </w:r>
-      <w:r>
-        <w:t>Compare Two Documents</w:t>
+        <w:t>Path 1: Compare Two Documents</w:t>
       </w:r>
     </w:p>
     <w:p>
@@ -710,10 +692,7 @@
         </w:numPr>
       </w:pPr>
       <w:r>
-        <w:t xml:space="preserve">Path 2: </w:t>
-      </w:r>
-      <w:r>
-        <w:t>Compare a QD to Known Samples</w:t>
+        <w:t>Path 2: Compare a QD to Known Samples</w:t>
       </w:r>
     </w:p>
     <w:p>
@@ -774,13 +753,7 @@
         </w:numPr>
       </w:pPr>
       <w:r>
-        <w:t xml:space="preserve">Path </w:t>
-      </w:r>
-      <w:r>
-        <w:t>2</w:t>
-      </w:r>
-      <w:r>
-        <w:t>: Results on benchmark datasets</w:t>
+        <w:t>Path 2: Results on benchmark datasets</w:t>
       </w:r>
     </w:p>
     <w:p/>

</xml_diff>